<commit_message>
New translations wvi - consent - client review.docx (Dari)
</commit_message>
<xml_diff>
--- a/translations/parent_text_crisis_afghanistan/fa/fa_WVI - consent - client review.docx
+++ b/translations/parent_text_crisis_afghanistan/fa/fa_WVI - consent - client review.docx
@@ -562,7 +562,7 @@
         <w:rPr>
           <w:rtl/>
         </w:rPr>
-        <w:t xml:space="preserve">Ethics committees and monitors may review the de-identified data to ensure the programme has been carried out correctly. De-identified datasets may also be shared with approved researchers, but it will never be possible to know who took part.</w:t>
+        <w:t xml:space="preserve">Ethics committees and monitors may review the de-identified data to ensure the programme has been carried out correctly. مجموعه‌داده‌های غیرشناسایی‌شده ممکن است با پژوهشگران تاییدشده به اشتراک گذاشته شوند، اما هرگز امکان شناسایی شرکت‌کنندگان وجود نخواهد داشت.</w:t>
       </w:r>
     </w:p>
     <w:p>
@@ -575,7 +575,7 @@
         <w:rPr>
           <w:rtl/>
         </w:rPr>
-        <w:t xml:space="preserve">We cannot remove or change your information, even if you stop participating. While your data is still linked to a unique ID (pseudonymised), it is used only to deliver the messaging service (therefore, we won’t know which information is yours to remove or make changes). When your phone number and the link to the unique ID are no longer needed, they are deleted, and the remaining data is anonymous. Anonymous data will be kept for at least five years. Anonymous data may be shared with other researchers, but it will never be possible to know who took part. </w:t>
+        <w:t xml:space="preserve">ما نمی‌توانیم اطلاعات شما را حذف یا تغییر دهیم، حتی اگر شما دیگر مشارکت نکنید. در حالی که داده‌های شما هنوز به یک شناسه منحصر به فرد (نام مستعار) متصل هستند، تنها برای ارائهٔ سرویس پیام‌رسانی استفاده می‌شوند (بنابراین، ما نمی‌دانیم کدام اطلاعات متعلق به شماست تا آن را حذف یا تغییر دهیم). When your phone number and the link to the unique ID are no longer needed, they are deleted, and the remaining data is anonymous. داده‌های ناشناس برای حداقل پنج سال نگهداری خواهند شد. داده‌های ناشناس ممکن است با سایر پژوهشگران به اشتراک گذاشته شوند، اما هرگز امکان شناسایی شرکت‌کنندگان وجود نخواهد داشت. </w:t>
       </w:r>
     </w:p>
     <w:p>
@@ -606,7 +606,7 @@
         <w:rPr>
           <w:rtl/>
         </w:rPr>
-        <w:t xml:space="preserve">WV, PLH, and the University of Oxford make sure your information is used safely and correctly, just for research to learn how to strengthen families in crisis as further described in the privacy policy attached to this document and </w:t>
+        <w:t xml:space="preserve">WV، PLH و دانشگاه آکسفورد اطمینان می‌دهند که اطلاعات شما به‌صورت ایمن و صحیح استفاده شود، تنها برای تحقیقات به‌منظور آموختن روش‌های تقویت خانواده‌ها در بحران، همان‌طور که در سیاست حفظ حریم خصوصی پیوست این سند و </w:t>
       </w:r>
       <w:sdt>
         <w:sdtPr>
@@ -619,7 +619,7 @@
         <w:rPr>
           <w:rtl/>
         </w:rPr>
-        <w:t xml:space="preserve">also available [here]</w:t>
+        <w:t xml:space="preserve">همچنین در [اینجا]</w:t>
       </w:r>
       <w:commentRangeEnd w:id="1"/>
       <w:r>
@@ -627,7 +627,7 @@
           <w:rtl/>
         </w:rPr>
         <w:commentReference w:id="1"/>
-        <w:t xml:space="preserve">. The study follows data protection laws like GDPR (General Data Protection Regulation). You can learn more about your rights regarding your data also following this link: </w:t>
+        <w:t xml:space="preserve"> موجود است، توضیح داده شده است. این مطالعه مطابق با قوانین حفاظت از داده‌ها مانند (مقررات عمومی حفاظت از داده‌ها) انجام می‌شود. شما می‌توانید برای کسب اطلاعات بیشتر درباره حقوق خود در ارتباط با داده‌هایتان از این لینک نیز استفاده کنید</w:t>
       </w:r>
       <w:hyperlink r:id="rId11">
         <w:r>
@@ -636,7 +636,9 @@
             <w:u w:val="single"/>
             <w:rtl/>
           </w:rPr>
-          <w:t>https://compliance.admin.ox.ac.uk/individual-rights</w:t>
+          <w:t xml:space="preserve">
+https://compliance.admin.ox.ac.uk/individual-rights
+</w:t>
         </w:r>
       </w:hyperlink>
       <w:r>
@@ -679,7 +681,7 @@
         <w:rPr>
           <w:rtl/>
         </w:rPr>
-        <w:t xml:space="preserve">اشتراک شما و معلوماتی که در اختیار ما قرار می‌دهید، به ما کمک می‌کند تا دریابیم چگونه می‌توانیم از خانواده‌هایی مانند خانوادهٔ شما حمایت کنیم. We plan to share the anonymized and aggregated results in journals, policy briefs and conferences so others can learn from this study too. وقتی نتایج منتشر شود، شناسایی افراد اشتراک‌کننده ممکن نخواهد بود. </w:t>
+        <w:t xml:space="preserve">اشتراک شما و معلوماتی که در اختیار ما قرار می‌دهید، به ما کمک می‌کند تا دریابیم چگونه می‌توانیم از خانواده‌هایی مانند خانوادهٔ شما حمایت کنیم. ما قصد داریم نتایج ناشناس و تجمیع‌شده را در مجلات علمی، خلاصه‌های سیاستی و کنفرانس‌ها به اشتراک بگذاریم تا دیگران نیز بتوانند از این مطالعه بهره‌مند شوند. وقتی نتایج منتشر شود، شناسایی افراد اشتراک‌کننده ممکن نخواهد بود. </w:t>
       </w:r>
     </w:p>
     <w:p>
@@ -753,7 +755,7 @@
         <w:rPr>
           <w:rtl/>
         </w:rPr>
-        <w:t xml:space="preserve">ما انتظار نداریم که اشتراک شما در این ارزیابی با هیچ‌گونه خطری همراه باشد. We hope the Parenting in Crisis Chatbot programme will provide helpful tips to build strength, hope, and encouragement for you and your children!</w:t>
+        <w:t xml:space="preserve">ما انتظار نداریم که اشتراک شما در این ارزیابی با هیچ‌گونه خطری همراه باشد. امیدواریم برنامهٔ چت‌باکس فرزندپروری در بحران نکات مفیدی برای تقویت توانمندی، امید و انگیزه برای شما و فرزندانتان ارائه دهد!</w:t>
       </w:r>
     </w:p>
     <w:p>
@@ -1154,7 +1156,7 @@
         <w:rPr>
           <w:rtl/>
         </w:rPr>
-        <w:t xml:space="preserve">Information and Consent to Take Part in the Study</w:t>
+        <w:t xml:space="preserve">اطلاعات و رضایت برای شرکت در تحقیق</w:t>
       </w:r>
     </w:p>
     <w:p>
@@ -1184,7 +1186,7 @@
         <w:rPr>
           <w:rtl/>
         </w:rPr>
-        <w:t xml:space="preserve">I have read the information above and I am ready to participate in Parenting in Crisis Chatbot.</w:t>
+        <w:t xml:space="preserve">من اطلاعات فوق را مطالعه کرده‌ام و آمادهٔ شرکت در چت‌باکس فرزندپروری در بحران هستم.</w:t>
       </w:r>
     </w:p>
     <w:p>
@@ -1218,7 +1220,7 @@
         <w:rPr>
           <w:rtl/>
         </w:rPr>
-        <w:t xml:space="preserve">من می‌دانم که می‌توانم به اشتراک در این ارزیابی «بله» یا «نه» بگویم. Even if I say yes, I know I can stop using Parenting in Crisis Chatbot anytime, and nothing bad will happen.</w:t>
+        <w:t xml:space="preserve">من می‌دانم که می‌توانم به اشتراک در این ارزیابی «بله» یا «نه» بگویم. حتی اگر موافقت کنم، می‌دانم که می‌توانم هر زمان که بخواهم از چت‌باکس فرزندپروری در بحران استفاده را متوقف کنم و هیچ اتفاق بدی نخواهد افتاد.</w:t>
       </w:r>
     </w:p>
     <w:p>
@@ -1235,7 +1237,7 @@
         <w:rPr>
           <w:rtl/>
         </w:rPr>
-        <w:t xml:space="preserve">I know my name will not be collected at any point during participation in Parenting in Crisis Chatbot, and I understand how my personal data will be processed as described in this document and the privacy policy attached to this document </w:t>
+        <w:t xml:space="preserve">می‌دانم که نام من در هیچ‌زمانی در طول مشارکت در چت‌باکس فرزندپروری در بحران جمع‌آوری نخواهد شد و نحوهٔ پردازش داده‌های شخصی من را مطابق با توضیحات این سند و سیاست حفظ حریم خصوصی پیوست این سند </w:t>
       </w:r>
       <w:sdt>
         <w:sdtPr>
@@ -1248,7 +1250,7 @@
         <w:rPr>
           <w:rtl/>
         </w:rPr>
-        <w:t xml:space="preserve">and also available here.</w:t>
+        <w:t xml:space="preserve"> و همچنین موجود در اینجا، درک می‌کنم.</w:t>
       </w:r>
       <w:commentRangeEnd w:id="2"/>
       <w:r>
@@ -1269,7 +1271,7 @@
         <w:rPr>
           <w:rtl/>
         </w:rPr>
-        <w:t xml:space="preserve">I know who to tell if I have a problem while participating in Parenting in Crisis Chatbot.</w:t>
+        <w:t xml:space="preserve">می‌دانم که در صورت مواجهه با مشکل حین مشارکت در چت‌باکس فرزندپروری در بحران، به چه کسی باید اطلاع دهم.</w:t>
       </w:r>
     </w:p>
     <w:p>
@@ -1290,7 +1292,7 @@
           <w:iCs w:val="1"/>
           <w:rtl/>
         </w:rPr>
-        <w:t xml:space="preserve">If you have read and understand how Parenting in Crisis works </w:t>
+        <w:t xml:space="preserve">اگر مطالعه کرده‌اید و متوجه شده‌اید که چت‌باکس فرزندپروری در بحران چگونه کار می‌کند</w:t>
       </w:r>
       <w:r>
         <w:rPr>
@@ -1298,7 +1300,7 @@
           <w:bCs w:val="1"/>
           <w:rtl/>
         </w:rPr>
-        <w:t xml:space="preserve">and how your personal data will be processed (see our Privacy Policy) and</w:t>
+        <w:t xml:space="preserve"> و داده‌های شخصی شما چگونه پردازش خواهد شد (سیاست حفظ حریم خصوصی ما را ببینید) و</w:t>
       </w:r>
       <w:r>
         <w:rPr>
@@ -1308,7 +1310,7 @@
           <w:iCs w:val="1"/>
           <w:rtl/>
         </w:rPr>
-        <w:t xml:space="preserve"> consent to participate, press “Yes” in WhatsApp. اگر نمی‌خواهید اشتراک کنید، در واتس‌اپ کلمه «خروج» را ارسال نمایید.</w:t>
+        <w:t xml:space="preserve"> با شرکت در آن موافقت دارید، در واتساپ گزینهٔ «بلی» را فشار دهید. اگر نمی‌خواهید اشتراک کنید، در واتس‌اپ کلمه «خروج» را ارسال نمایید.</w:t>
       </w:r>
     </w:p>
     <w:sectPr>
@@ -1364,7 +1366,7 @@
         <w:rPr>
           <w:rtl/>
         </w:rPr>
-        <w:t xml:space="preserve">Add link to privacy policy</w:t>
+        <w:t xml:space="preserve">اضافه کردن لینگ به سیاست حفظ حریم خصوصی</w:t>
       </w:r>
     </w:p>
   </w:comment>
@@ -1408,7 +1410,7 @@
         <w:rPr>
           <w:rtl/>
         </w:rPr>
-        <w:t xml:space="preserve">For Ukraine &amp; Georgia, change this to Telegram.</w:t>
+        <w:t xml:space="preserve">برای اوکراین و گرجستان، این مورد را به تلگرام تغییر دهید.</w:t>
       </w:r>
     </w:p>
   </w:comment>
@@ -1452,7 +1454,7 @@
         <w:rPr>
           <w:rtl/>
         </w:rPr>
-        <w:t xml:space="preserve">Update link here to privacy policy</w:t>
+        <w:t xml:space="preserve">لینک سیاست حفظ حریم خصوصی را در اینجا به‌روزرسانی کنید</w:t>
       </w:r>
     </w:p>
   </w:comment>
@@ -1609,7 +1611,7 @@
       <w:t xml:space="preserve">\\1093074 4133-7161-9426 v6</w:t>
       <w:tab/>
       <w:tab/>
-      <w:t xml:space="preserve">Hogan Lovells</w:t>
+      <w:t xml:space="preserve">هوگان لاولز</w:t>
     </w:r>
   </w:p>
   <w:p>
@@ -1733,7 +1735,7 @@
       <w:t xml:space="preserve">\\1093074 4133-7161-9426 v6</w:t>
       <w:tab/>
       <w:tab/>
-      <w:t xml:space="preserve">Hogan Lovells</w:t>
+      <w:t xml:space="preserve">هوگان لاولز</w:t>
     </w:r>
   </w:p>
   <w:p>
@@ -1815,7 +1817,7 @@
       <w:rPr>
         <w:rtl/>
       </w:rPr>
-      <w:t xml:space="preserve">Parenting in Crisis Chatbot Participant Information Sheets and Consent</w:t>
+      <w:t xml:space="preserve">برگه‌های اطلاعات شرکت‌کنندگان و رضایت برای چت‌باکس فرزندپروری در بحران</w:t>
     </w:r>
   </w:p>
 </w:hdr>

</xml_diff>